<commit_message>
kleine aanpassingen aan documentatie en selfassesment voor sprint 5 gemaakt
</commit_message>
<xml_diff>
--- a/Eindoplevering/MonoGame-software.docx
+++ b/Eindoplevering/MonoGame-software.docx
@@ -348,7 +348,6 @@
                 <w:lang w:eastAsia="nl-NL"/>
               </w:rPr>
             </w:pPr>
-            <w:proofErr w:type="spellStart"/>
             <w:r>
               <w:rPr>
                 <w:rFonts w:ascii="Calibri" w:eastAsia="Times New Roman" w:hAnsi="Calibri" w:cs="Calibri"/>
@@ -358,7 +357,6 @@
               </w:rPr>
               <w:t>PlatformSpeedrunner</w:t>
             </w:r>
-            <w:proofErr w:type="spellEnd"/>
             <w:r>
               <w:rPr>
                 <w:rFonts w:ascii="Calibri" w:eastAsia="Times New Roman" w:hAnsi="Calibri" w:cs="Calibri"/>
@@ -1280,23 +1278,7 @@
     </w:p>
     <w:p>
       <w:r>
-        <w:t xml:space="preserve">Voor de game heb ik een klassendiagram gemaakt, dit diagram bevat alle logica die ik heb gebouwd boven op de </w:t>
-      </w:r>
-      <w:proofErr w:type="spellStart"/>
-      <w:r>
-        <w:t>MonoGame</w:t>
-      </w:r>
-      <w:proofErr w:type="spellEnd"/>
-      <w:r>
-        <w:t xml:space="preserve"> </w:t>
-      </w:r>
-      <w:proofErr w:type="spellStart"/>
-      <w:r>
-        <w:t>framework</w:t>
-      </w:r>
-      <w:proofErr w:type="spellEnd"/>
-      <w:r>
-        <w:t>.</w:t>
+        <w:t>Voor de game heb ik een klassendiagram gemaakt, dit diagram bevat alle logica die ik heb gebouwd boven op de MonoGame framework.</w:t>
       </w:r>
     </w:p>
     <w:p>
@@ -1311,66 +1293,10 @@
     </w:p>
     <w:p>
       <w:r>
-        <w:t xml:space="preserve">De game bevat veel verschillende aspecten, er is een </w:t>
-      </w:r>
-      <w:proofErr w:type="spellStart"/>
-      <w:r>
-        <w:t>MainGame</w:t>
-      </w:r>
-      <w:proofErr w:type="spellEnd"/>
-      <w:r>
-        <w:t xml:space="preserve"> class, deze class praat direct met de </w:t>
-      </w:r>
-      <w:proofErr w:type="spellStart"/>
-      <w:r>
-        <w:t>MonoGame</w:t>
-      </w:r>
-      <w:proofErr w:type="spellEnd"/>
-      <w:r>
-        <w:t xml:space="preserve"> </w:t>
-      </w:r>
-      <w:proofErr w:type="spellStart"/>
-      <w:r>
-        <w:t>framework</w:t>
-      </w:r>
-      <w:proofErr w:type="spellEnd"/>
-      <w:r>
-        <w:t xml:space="preserve">, vanuit deze class Komen verschillende </w:t>
-      </w:r>
-      <w:proofErr w:type="spellStart"/>
-      <w:r>
-        <w:t>gamestates</w:t>
-      </w:r>
-      <w:proofErr w:type="spellEnd"/>
-      <w:r>
-        <w:t xml:space="preserve"> zoals een hoofdscherm en levels,</w:t>
-      </w:r>
-      <w:r>
-        <w:t xml:space="preserve"> omdat deze </w:t>
-      </w:r>
-      <w:proofErr w:type="spellStart"/>
-      <w:r>
-        <w:t>gamestates</w:t>
-      </w:r>
-      <w:proofErr w:type="spellEnd"/>
-      <w:r>
-        <w:t xml:space="preserve"> veel overeen komen hebben ze een </w:t>
-      </w:r>
-      <w:proofErr w:type="spellStart"/>
-      <w:r>
-        <w:t>BaseGameState</w:t>
-      </w:r>
-      <w:proofErr w:type="spellEnd"/>
-      <w:r>
-        <w:t xml:space="preserve"> class waaruit </w:t>
-      </w:r>
-      <w:proofErr w:type="spellStart"/>
-      <w:r>
-        <w:t>inheritance</w:t>
-      </w:r>
-      <w:proofErr w:type="spellEnd"/>
-      <w:r>
-        <w:t xml:space="preserve"> functies komen</w:t>
+        <w:t>De game bevat veel verschillende aspecten, er is een MainGame class, deze class praat direct met de MonoGame framework, vanuit deze class Komen verschillende gamestates zoals een hoofdscherm en levels,</w:t>
+      </w:r>
+      <w:r>
+        <w:t xml:space="preserve"> omdat deze gamestates veel overeen komen hebben ze een BaseGameState class waaruit inheritance functies komen</w:t>
       </w:r>
       <w:r>
         <w:t xml:space="preserve">. </w:t>
@@ -1378,37 +1304,24 @@
     </w:p>
     <w:p>
       <w:r>
-        <w:t xml:space="preserve">De </w:t>
-      </w:r>
-      <w:proofErr w:type="spellStart"/>
-      <w:r>
-        <w:t>GamePlayState</w:t>
-      </w:r>
-      <w:proofErr w:type="spellEnd"/>
-      <w:r>
-        <w:t xml:space="preserve"> wordt gebruikt voor het speelbaar level, hierbij komen dus alle verschillende objecten voor zoals de speler als een </w:t>
-      </w:r>
-      <w:proofErr w:type="spellStart"/>
+        <w:t xml:space="preserve">De GamePlayState wordt gebruikt voor het speelbaar level, hierbij komen dus alle verschillende objecten voor zoals de speler als een </w:t>
+      </w:r>
       <w:r>
         <w:t>Player</w:t>
       </w:r>
-      <w:proofErr w:type="spellEnd"/>
       <w:r>
         <w:t xml:space="preserve"> class en de omgeving </w:t>
       </w:r>
       <w:r>
-        <w:t xml:space="preserve">door de </w:t>
-      </w:r>
-      <w:proofErr w:type="spellStart"/>
-      <w:r>
-        <w:t>GameObject</w:t>
-      </w:r>
-      <w:proofErr w:type="spellEnd"/>
-      <w:r>
-        <w:t xml:space="preserve"> </w:t>
+        <w:t xml:space="preserve">door de GameObject </w:t>
       </w:r>
       <w:r>
         <w:t>class. Deze classes kunnen verschillende functionaliteit bevatten zoals een animatie, of bestuurd kunnen worden door de speler. Hierom zijn alle functionaliteiten van objecten opgesplitst in Helper classes.</w:t>
+      </w:r>
+    </w:p>
+    <w:p>
+      <w:r>
+        <w:t>Binnen mijn game project ben ik in de problemen geraakt door de game te maken voordat ik het OOP principe goed begreep, dit klassendiagram komt dus niet volledig overheen met wat de game momenteel gebruikt, wel is dit het klassendiagram van hoe de game eruit zou moeten zien.</w:t>
       </w:r>
     </w:p>
     <w:p>
@@ -1484,13 +1397,8 @@
     </w:p>
     <w:p>
       <w:r>
-        <w:t xml:space="preserve">Rood: </w:t>
-      </w:r>
-      <w:proofErr w:type="spellStart"/>
-      <w:r>
-        <w:t>GameStates</w:t>
-      </w:r>
-      <w:proofErr w:type="spellEnd"/>
+        <w:t>Rood: GameStates</w:t>
+      </w:r>
     </w:p>
     <w:p>
       <w:r>
@@ -1504,15 +1412,7 @@
     </w:p>
     <w:p>
       <w:r>
-        <w:t xml:space="preserve">Paars: Base </w:t>
-      </w:r>
-      <w:proofErr w:type="spellStart"/>
-      <w:r>
-        <w:t>inheritance</w:t>
-      </w:r>
-      <w:proofErr w:type="spellEnd"/>
-      <w:r>
-        <w:t xml:space="preserve"> classes </w:t>
+        <w:t xml:space="preserve">Paars: Base inheritance classes </w:t>
       </w:r>
     </w:p>
     <w:p>
@@ -1541,31 +1441,7 @@
     </w:p>
     <w:p>
       <w:r>
-        <w:t xml:space="preserve">Zoals hieronder te zien bevat iedere game state zijn eigen </w:t>
-      </w:r>
-      <w:proofErr w:type="spellStart"/>
-      <w:r>
-        <w:t>inputs</w:t>
-      </w:r>
-      <w:proofErr w:type="spellEnd"/>
-      <w:r>
-        <w:t xml:space="preserve"> zoals hoe het spel </w:t>
-      </w:r>
-      <w:proofErr w:type="spellStart"/>
-      <w:r>
-        <w:t>inputs</w:t>
-      </w:r>
-      <w:proofErr w:type="spellEnd"/>
-      <w:r>
-        <w:t xml:space="preserve"> kan hebben voor de speler te bewegen en het hoofscherm weer </w:t>
-      </w:r>
-      <w:proofErr w:type="spellStart"/>
-      <w:r>
-        <w:t>inputs</w:t>
-      </w:r>
-      <w:proofErr w:type="spellEnd"/>
-      <w:r>
-        <w:t xml:space="preserve"> voor het navigeren van het menu.</w:t>
+        <w:t>Zoals hieronder te zien bevat iedere game state zijn eigen inputs zoals hoe het spel inputs kan hebben voor de speler te bewegen en het hoofscherm weer inputs voor het navigeren van het menu.</w:t>
       </w:r>
       <w:r>
         <w:br/>
@@ -1628,6 +1504,39 @@
         </w:drawing>
       </w:r>
     </w:p>
+    <w:p>
+      <w:r>
+        <w:t>In dit klassendiagram hebben bepaalde soorten klassen ook specifieke kleuren gekregen</w:t>
+      </w:r>
+      <w:r>
+        <w:t>.</w:t>
+      </w:r>
+    </w:p>
+    <w:p>
+      <w:r>
+        <w:t xml:space="preserve">Rood: </w:t>
+      </w:r>
+      <w:r>
+        <w:t>Game gedeelte (te zien in het klassendiagram hier boven)</w:t>
+      </w:r>
+    </w:p>
+    <w:p>
+      <w:r>
+        <w:t>Groen: Input mappers (hier worden de speciefeken inputs gekoppeld aan een klassen)</w:t>
+      </w:r>
+    </w:p>
+    <w:p>
+      <w:r>
+        <w:t>Paars</w:t>
+      </w:r>
+      <w:r>
+        <w:t xml:space="preserve">: </w:t>
+      </w:r>
+      <w:r>
+        <w:t>Input commands (hier worden de gemapte inputs mee verwerkt om aan de game door te geven.)</w:t>
+      </w:r>
+    </w:p>
+    <w:p/>
     <w:sectPr>
       <w:pgSz w:w="11906" w:h="16838"/>
       <w:pgMar w:top="1440" w:right="1440" w:bottom="1440" w:left="1440" w:header="708" w:footer="708" w:gutter="0"/>
@@ -3085,7 +2994,7 @@
   <w:style w:type="paragraph" w:default="1" w:styleId="Standaard">
     <w:name w:val="Normal"/>
     <w:qFormat/>
-    <w:rsid w:val="00AF0FD1"/>
+    <w:rsid w:val="00893EEC"/>
   </w:style>
   <w:style w:type="paragraph" w:styleId="Kop1">
     <w:name w:val="heading 1"/>

</xml_diff>

<commit_message>
finished up final delivery files
</commit_message>
<xml_diff>
--- a/Eindoplevering/MonoGame-software.docx
+++ b/Eindoplevering/MonoGame-software.docx
@@ -348,6 +348,7 @@
                 <w:lang w:eastAsia="nl-NL"/>
               </w:rPr>
             </w:pPr>
+            <w:proofErr w:type="spellStart"/>
             <w:r>
               <w:rPr>
                 <w:rFonts w:ascii="Calibri" w:eastAsia="Times New Roman" w:hAnsi="Calibri" w:cs="Calibri"/>
@@ -357,6 +358,7 @@
               </w:rPr>
               <w:t>PlatformSpeedrunner</w:t>
             </w:r>
+            <w:proofErr w:type="spellEnd"/>
             <w:r>
               <w:rPr>
                 <w:rFonts w:ascii="Calibri" w:eastAsia="Times New Roman" w:hAnsi="Calibri" w:cs="Calibri"/>
@@ -1278,7 +1280,23 @@
     </w:p>
     <w:p>
       <w:r>
-        <w:t>Voor de game heb ik een klassendiagram gemaakt, dit diagram bevat alle logica die ik heb gebouwd boven op de MonoGame framework.</w:t>
+        <w:t xml:space="preserve">Voor de game heb ik een klassendiagram gemaakt, dit diagram bevat alle logica die ik heb gebouwd boven op de </w:t>
+      </w:r>
+      <w:proofErr w:type="spellStart"/>
+      <w:r>
+        <w:t>MonoGame</w:t>
+      </w:r>
+      <w:proofErr w:type="spellEnd"/>
+      <w:r>
+        <w:t xml:space="preserve"> </w:t>
+      </w:r>
+      <w:proofErr w:type="spellStart"/>
+      <w:r>
+        <w:t>framework</w:t>
+      </w:r>
+      <w:proofErr w:type="spellEnd"/>
+      <w:r>
+        <w:t>.</w:t>
       </w:r>
     </w:p>
     <w:p>
@@ -1293,10 +1311,66 @@
     </w:p>
     <w:p>
       <w:r>
-        <w:t>De game bevat veel verschillende aspecten, er is een MainGame class, deze class praat direct met de MonoGame framework, vanuit deze class Komen verschillende gamestates zoals een hoofdscherm en levels,</w:t>
-      </w:r>
-      <w:r>
-        <w:t xml:space="preserve"> omdat deze gamestates veel overeen komen hebben ze een BaseGameState class waaruit inheritance functies komen</w:t>
+        <w:t xml:space="preserve">De game bevat veel verschillende aspecten, er is een </w:t>
+      </w:r>
+      <w:proofErr w:type="spellStart"/>
+      <w:r>
+        <w:t>MainGame</w:t>
+      </w:r>
+      <w:proofErr w:type="spellEnd"/>
+      <w:r>
+        <w:t xml:space="preserve"> class, deze class praat direct met de </w:t>
+      </w:r>
+      <w:proofErr w:type="spellStart"/>
+      <w:r>
+        <w:t>MonoGame</w:t>
+      </w:r>
+      <w:proofErr w:type="spellEnd"/>
+      <w:r>
+        <w:t xml:space="preserve"> </w:t>
+      </w:r>
+      <w:proofErr w:type="spellStart"/>
+      <w:r>
+        <w:t>framework</w:t>
+      </w:r>
+      <w:proofErr w:type="spellEnd"/>
+      <w:r>
+        <w:t xml:space="preserve">, vanuit deze class Komen verschillende </w:t>
+      </w:r>
+      <w:proofErr w:type="spellStart"/>
+      <w:r>
+        <w:t>gamestates</w:t>
+      </w:r>
+      <w:proofErr w:type="spellEnd"/>
+      <w:r>
+        <w:t xml:space="preserve"> zoals een hoofdscherm en levels,</w:t>
+      </w:r>
+      <w:r>
+        <w:t xml:space="preserve"> omdat deze </w:t>
+      </w:r>
+      <w:proofErr w:type="spellStart"/>
+      <w:r>
+        <w:t>gamestates</w:t>
+      </w:r>
+      <w:proofErr w:type="spellEnd"/>
+      <w:r>
+        <w:t xml:space="preserve"> veel overeen komen hebben ze een </w:t>
+      </w:r>
+      <w:proofErr w:type="spellStart"/>
+      <w:r>
+        <w:t>BaseGameState</w:t>
+      </w:r>
+      <w:proofErr w:type="spellEnd"/>
+      <w:r>
+        <w:t xml:space="preserve"> class waaruit </w:t>
+      </w:r>
+      <w:proofErr w:type="spellStart"/>
+      <w:r>
+        <w:t>inheritance</w:t>
+      </w:r>
+      <w:proofErr w:type="spellEnd"/>
+      <w:r>
+        <w:t xml:space="preserve"> functies komen</w:t>
       </w:r>
       <w:r>
         <w:t xml:space="preserve">. </w:t>
@@ -1304,16 +1378,34 @@
     </w:p>
     <w:p>
       <w:r>
-        <w:t xml:space="preserve">De GamePlayState wordt gebruikt voor het speelbaar level, hierbij komen dus alle verschillende objecten voor zoals de speler als een </w:t>
-      </w:r>
+        <w:t xml:space="preserve">De </w:t>
+      </w:r>
+      <w:proofErr w:type="spellStart"/>
+      <w:r>
+        <w:t>GamePlayState</w:t>
+      </w:r>
+      <w:proofErr w:type="spellEnd"/>
+      <w:r>
+        <w:t xml:space="preserve"> wordt gebruikt voor het speelbaar level, hierbij komen dus alle verschillende objecten voor zoals de speler als een </w:t>
+      </w:r>
+      <w:proofErr w:type="spellStart"/>
       <w:r>
         <w:t>Player</w:t>
       </w:r>
+      <w:proofErr w:type="spellEnd"/>
       <w:r>
         <w:t xml:space="preserve"> class en de omgeving </w:t>
       </w:r>
       <w:r>
-        <w:t xml:space="preserve">door de GameObject </w:t>
+        <w:t xml:space="preserve">door de </w:t>
+      </w:r>
+      <w:proofErr w:type="spellStart"/>
+      <w:r>
+        <w:t>GameObject</w:t>
+      </w:r>
+      <w:proofErr w:type="spellEnd"/>
+      <w:r>
+        <w:t xml:space="preserve"> </w:t>
       </w:r>
       <w:r>
         <w:t>class. Deze classes kunnen verschillende functionaliteit bevatten zoals een animatie, of bestuurd kunnen worden door de speler. Hierom zijn alle functionaliteiten van objecten opgesplitst in Helper classes.</w:t>
@@ -1321,7 +1413,15 @@
     </w:p>
     <w:p>
       <w:r>
-        <w:t>Binnen mijn game project ben ik in de problemen geraakt door de game te maken voordat ik het OOP principe goed begreep, dit klassendiagram komt dus niet volledig overheen met wat de game momenteel gebruikt, wel is dit het klassendiagram van hoe de game eruit zou moeten zien.</w:t>
+        <w:t xml:space="preserve">Binnen mijn game project ben ik in de problemen geraakt door de game te maken voordat ik het </w:t>
+      </w:r>
+      <w:proofErr w:type="gramStart"/>
+      <w:r>
+        <w:t>OOP principe</w:t>
+      </w:r>
+      <w:proofErr w:type="gramEnd"/>
+      <w:r>
+        <w:t xml:space="preserve"> goed begreep, dit klassendiagram komt dus niet volledig overheen met wat de game momenteel gebruikt, wel is dit het klassendiagram van hoe de game eruit zou moeten zien.</w:t>
       </w:r>
     </w:p>
     <w:p>
@@ -1397,8 +1497,13 @@
     </w:p>
     <w:p>
       <w:r>
-        <w:t>Rood: GameStates</w:t>
-      </w:r>
+        <w:t xml:space="preserve">Rood: </w:t>
+      </w:r>
+      <w:proofErr w:type="spellStart"/>
+      <w:r>
+        <w:t>GameStates</w:t>
+      </w:r>
+      <w:proofErr w:type="spellEnd"/>
     </w:p>
     <w:p>
       <w:r>
@@ -1412,7 +1517,15 @@
     </w:p>
     <w:p>
       <w:r>
-        <w:t xml:space="preserve">Paars: Base inheritance classes </w:t>
+        <w:t xml:space="preserve">Paars: Base </w:t>
+      </w:r>
+      <w:proofErr w:type="spellStart"/>
+      <w:r>
+        <w:t>inheritance</w:t>
+      </w:r>
+      <w:proofErr w:type="spellEnd"/>
+      <w:r>
+        <w:t xml:space="preserve"> classes </w:t>
       </w:r>
     </w:p>
     <w:p>
@@ -1441,7 +1554,31 @@
     </w:p>
     <w:p>
       <w:r>
-        <w:t>Zoals hieronder te zien bevat iedere game state zijn eigen inputs zoals hoe het spel inputs kan hebben voor de speler te bewegen en het hoofscherm weer inputs voor het navigeren van het menu.</w:t>
+        <w:t xml:space="preserve">Zoals hieronder te zien bevat iedere game state zijn eigen </w:t>
+      </w:r>
+      <w:proofErr w:type="spellStart"/>
+      <w:r>
+        <w:t>inputs</w:t>
+      </w:r>
+      <w:proofErr w:type="spellEnd"/>
+      <w:r>
+        <w:t xml:space="preserve"> zoals hoe het spel </w:t>
+      </w:r>
+      <w:proofErr w:type="spellStart"/>
+      <w:r>
+        <w:t>inputs</w:t>
+      </w:r>
+      <w:proofErr w:type="spellEnd"/>
+      <w:r>
+        <w:t xml:space="preserve"> kan hebben voor de speler te bewegen en het hoofscherm weer </w:t>
+      </w:r>
+      <w:proofErr w:type="spellStart"/>
+      <w:r>
+        <w:t>inputs</w:t>
+      </w:r>
+      <w:proofErr w:type="spellEnd"/>
+      <w:r>
+        <w:t xml:space="preserve"> voor het navigeren van het menu.</w:t>
       </w:r>
       <w:r>
         <w:br/>
@@ -1506,34 +1643,70 @@
     </w:p>
     <w:p>
       <w:r>
-        <w:t>In dit klassendiagram hebben bepaalde soorten klassen ook specifieke kleuren gekregen</w:t>
-      </w:r>
-      <w:r>
-        <w:t>.</w:t>
+        <w:t>In dit klassendiagram hebben bepaalde soorten klassen ook specifieke kleuren gekregen.</w:t>
       </w:r>
     </w:p>
     <w:p>
       <w:r>
-        <w:t xml:space="preserve">Rood: </w:t>
-      </w:r>
-      <w:r>
-        <w:t>Game gedeelte (te zien in het klassendiagram hier boven)</w:t>
+        <w:t>Rood: Game gedeelte (te zien in het klassendiagram hier boven)</w:t>
       </w:r>
     </w:p>
     <w:p>
       <w:r>
-        <w:t>Groen: Input mappers (hier worden de speciefeken inputs gekoppeld aan een klassen)</w:t>
+        <w:t xml:space="preserve">Groen: Input </w:t>
+      </w:r>
+      <w:proofErr w:type="spellStart"/>
+      <w:r>
+        <w:t>mappers</w:t>
+      </w:r>
+      <w:proofErr w:type="spellEnd"/>
+      <w:r>
+        <w:t xml:space="preserve"> (hier worden de </w:t>
+      </w:r>
+      <w:proofErr w:type="spellStart"/>
+      <w:r>
+        <w:t>speciefeken</w:t>
+      </w:r>
+      <w:proofErr w:type="spellEnd"/>
+      <w:r>
+        <w:t xml:space="preserve"> </w:t>
+      </w:r>
+      <w:proofErr w:type="spellStart"/>
+      <w:r>
+        <w:t>inputs</w:t>
+      </w:r>
+      <w:proofErr w:type="spellEnd"/>
+      <w:r>
+        <w:t xml:space="preserve"> gekoppeld aan een klassen)</w:t>
       </w:r>
     </w:p>
     <w:p>
       <w:r>
-        <w:t>Paars</w:t>
-      </w:r>
-      <w:r>
-        <w:t xml:space="preserve">: </w:t>
-      </w:r>
-      <w:r>
-        <w:t>Input commands (hier worden de gemapte inputs mee verwerkt om aan de game door te geven.)</w:t>
+        <w:t xml:space="preserve">Paars: Input </w:t>
+      </w:r>
+      <w:proofErr w:type="spellStart"/>
+      <w:r>
+        <w:t>commands</w:t>
+      </w:r>
+      <w:proofErr w:type="spellEnd"/>
+      <w:r>
+        <w:t xml:space="preserve"> (hier worden de </w:t>
+      </w:r>
+      <w:proofErr w:type="spellStart"/>
+      <w:r>
+        <w:t>gemapte</w:t>
+      </w:r>
+      <w:proofErr w:type="spellEnd"/>
+      <w:r>
+        <w:t xml:space="preserve"> </w:t>
+      </w:r>
+      <w:proofErr w:type="spellStart"/>
+      <w:r>
+        <w:t>inputs</w:t>
+      </w:r>
+      <w:proofErr w:type="spellEnd"/>
+      <w:r>
+        <w:t xml:space="preserve"> mee verwerkt om aan de game door te geven.)</w:t>
       </w:r>
     </w:p>
     <w:p/>

</xml_diff>